<commit_message>
Added more to Getting Started Guide. Also commented out 'Other' DatAttribute which has not been updated yet
</commit_message>
<xml_diff>
--- a/Getting started with PyDatAnalysis.docx
+++ b/Getting started with PyDatAnalysis.docx
@@ -217,21 +217,7 @@
         <w:rPr>
           <w:lang w:val="en-CA"/>
         </w:rPr>
-        <w:t>Subclass of Exp2HDF (What is interacted with in program (</w:t>
-      </w:r>
-      <w:proofErr w:type="gramStart"/>
-      <w:r>
-        <w:rPr>
-          <w:lang w:val="en-CA"/>
-        </w:rPr>
-        <w:t>i.e.</w:t>
-      </w:r>
-      <w:proofErr w:type="gramEnd"/>
-      <w:r>
-        <w:rPr>
-          <w:lang w:val="en-CA"/>
-        </w:rPr>
-        <w:t xml:space="preserve"> nothing is ever asked of ExpConfig or </w:t>
+        <w:t xml:space="preserve">Subclass of Exp2HDF (What is interacted with in program (i.e. nothing is ever asked of ExpConfig or </w:t>
       </w:r>
       <w:proofErr w:type="spellStart"/>
       <w:r>
@@ -312,7 +298,6 @@
         <w:t xml:space="preserve"> use an instance of </w:t>
       </w:r>
       <w:proofErr w:type="spellStart"/>
-      <w:proofErr w:type="gramStart"/>
       <w:r>
         <w:rPr>
           <w:lang w:val="en-CA"/>
@@ -324,14 +309,7 @@
         <w:rPr>
           <w:lang w:val="en-CA"/>
         </w:rPr>
-        <w:t>(</w:t>
-      </w:r>
-      <w:proofErr w:type="gramEnd"/>
-      <w:r>
-        <w:rPr>
-          <w:lang w:val="en-CA"/>
-        </w:rPr>
-        <w:t xml:space="preserve">) which is a singleton which keeps track of what is already open. </w:t>
+        <w:t xml:space="preserve">() which is a singleton which keeps track of what is already open. </w:t>
       </w:r>
     </w:p>
     <w:p>
@@ -395,7 +373,6 @@
         <w:t xml:space="preserve">DH = </w:t>
       </w:r>
       <w:proofErr w:type="spellStart"/>
-      <w:proofErr w:type="gramStart"/>
       <w:r>
         <w:rPr>
           <w:lang w:val="en-CA"/>
@@ -407,14 +384,7 @@
         <w:rPr>
           <w:lang w:val="en-CA"/>
         </w:rPr>
-        <w:t>(</w:t>
-      </w:r>
-      <w:proofErr w:type="gramEnd"/>
-      <w:r>
-        <w:rPr>
-          <w:lang w:val="en-CA"/>
-        </w:rPr>
-        <w:t>)</w:t>
+        <w:t>()</w:t>
       </w:r>
       <w:r>
         <w:rPr>
@@ -493,6 +463,1271 @@
           <w:lang w:val="en-CA"/>
         </w:rPr>
       </w:pPr>
+    </w:p>
+    <w:p>
+      <w:pPr>
+        <w:pStyle w:val="ListParagraph"/>
+        <w:rPr>
+          <w:lang w:val="en-CA"/>
+        </w:rPr>
+      </w:pPr>
+    </w:p>
+    <w:p>
+      <w:pPr>
+        <w:pStyle w:val="ListParagraph"/>
+        <w:rPr>
+          <w:lang w:val="en-CA"/>
+        </w:rPr>
+      </w:pPr>
+    </w:p>
+    <w:p>
+      <w:pPr>
+        <w:pStyle w:val="ListParagraph"/>
+        <w:rPr>
+          <w:lang w:val="en-CA"/>
+        </w:rPr>
+      </w:pPr>
+    </w:p>
+    <w:p>
+      <w:pPr>
+        <w:pStyle w:val="ListParagraph"/>
+        <w:rPr>
+          <w:lang w:val="en-CA"/>
+        </w:rPr>
+      </w:pPr>
+      <w:r>
+        <w:rPr>
+          <w:lang w:val="en-CA"/>
+        </w:rPr>
+        <w:t xml:space="preserve">What you can do with a </w:t>
+      </w:r>
+      <w:proofErr w:type="spellStart"/>
+      <w:r>
+        <w:rPr>
+          <w:lang w:val="en-CA"/>
+        </w:rPr>
+        <w:t>dat</w:t>
+      </w:r>
+      <w:proofErr w:type="spellEnd"/>
+      <w:r>
+        <w:rPr>
+          <w:lang w:val="en-CA"/>
+        </w:rPr>
+        <w:t>:</w:t>
+      </w:r>
+    </w:p>
+    <w:p>
+      <w:pPr>
+        <w:pStyle w:val="ListParagraph"/>
+        <w:rPr>
+          <w:lang w:val="en-CA"/>
+        </w:rPr>
+      </w:pPr>
+    </w:p>
+    <w:p>
+      <w:pPr>
+        <w:pStyle w:val="ListParagraph"/>
+        <w:rPr>
+          <w:lang w:val="en-CA"/>
+        </w:rPr>
+      </w:pPr>
+      <w:r>
+        <w:rPr>
+          <w:lang w:val="en-CA"/>
+        </w:rPr>
+        <w:t>A ‘</w:t>
+      </w:r>
+      <w:proofErr w:type="spellStart"/>
+      <w:r>
+        <w:rPr>
+          <w:lang w:val="en-CA"/>
+        </w:rPr>
+        <w:t>dat</w:t>
+      </w:r>
+      <w:proofErr w:type="spellEnd"/>
+      <w:r>
+        <w:rPr>
+          <w:lang w:val="en-CA"/>
+        </w:rPr>
+        <w:t xml:space="preserve">’ as returned from </w:t>
+      </w:r>
+      <w:proofErr w:type="spellStart"/>
+      <w:r>
+        <w:rPr>
+          <w:lang w:val="en-CA"/>
+        </w:rPr>
+        <w:t>DatHander.get_dat</w:t>
+      </w:r>
+      <w:proofErr w:type="spellEnd"/>
+      <w:r>
+        <w:rPr>
+          <w:lang w:val="en-CA"/>
+        </w:rPr>
+        <w:t>(</w:t>
+      </w:r>
+      <w:proofErr w:type="spellStart"/>
+      <w:r>
+        <w:rPr>
+          <w:lang w:val="en-CA"/>
+        </w:rPr>
+        <w:t>datnum</w:t>
+      </w:r>
+      <w:proofErr w:type="spellEnd"/>
+      <w:r>
+        <w:rPr>
+          <w:lang w:val="en-CA"/>
+        </w:rPr>
+        <w:t xml:space="preserve">) </w:t>
+      </w:r>
+      <w:r>
+        <w:rPr>
+          <w:lang w:val="en-CA"/>
+        </w:rPr>
+        <w:t xml:space="preserve">is the Python interface to a </w:t>
+      </w:r>
+      <w:proofErr w:type="spellStart"/>
+      <w:r>
+        <w:rPr>
+          <w:lang w:val="en-CA"/>
+        </w:rPr>
+        <w:t>DatHDF</w:t>
+      </w:r>
+      <w:proofErr w:type="spellEnd"/>
+      <w:r>
+        <w:rPr>
+          <w:lang w:val="en-CA"/>
+        </w:rPr>
+        <w:t xml:space="preserve"> in the directory specified in the Config classes. The </w:t>
+      </w:r>
+      <w:proofErr w:type="spellStart"/>
+      <w:r>
+        <w:rPr>
+          <w:lang w:val="en-CA"/>
+        </w:rPr>
+        <w:t>DatHDF</w:t>
+      </w:r>
+      <w:proofErr w:type="spellEnd"/>
+      <w:r>
+        <w:rPr>
+          <w:lang w:val="en-CA"/>
+        </w:rPr>
+        <w:t xml:space="preserve"> is where everything to do with the </w:t>
+      </w:r>
+      <w:proofErr w:type="spellStart"/>
+      <w:r>
+        <w:rPr>
+          <w:lang w:val="en-CA"/>
+        </w:rPr>
+        <w:t>dat</w:t>
+      </w:r>
+      <w:proofErr w:type="spellEnd"/>
+      <w:r>
+        <w:rPr>
+          <w:lang w:val="en-CA"/>
+        </w:rPr>
+        <w:t xml:space="preserve"> is saved. All information is looked for there first before being generated and saved. Note that for increased performance, most things are cached when read from the HDF file, so just changing the HDF directly will not necessarily update in a python runtime unless caches are cleared or the runtime is restarted.</w:t>
+      </w:r>
+    </w:p>
+    <w:p>
+      <w:pPr>
+        <w:pStyle w:val="ListParagraph"/>
+        <w:rPr>
+          <w:lang w:val="en-CA"/>
+        </w:rPr>
+      </w:pPr>
+      <w:r>
+        <w:rPr>
+          <w:lang w:val="en-CA"/>
+        </w:rPr>
+        <w:t>The ‘</w:t>
+      </w:r>
+      <w:proofErr w:type="spellStart"/>
+      <w:r>
+        <w:rPr>
+          <w:lang w:val="en-CA"/>
+        </w:rPr>
+        <w:t>dat</w:t>
+      </w:r>
+      <w:proofErr w:type="spellEnd"/>
+      <w:r>
+        <w:rPr>
+          <w:lang w:val="en-CA"/>
+        </w:rPr>
+        <w:t>’ itself has some normal attributes like ‘</w:t>
+      </w:r>
+      <w:proofErr w:type="spellStart"/>
+      <w:r>
+        <w:rPr>
+          <w:lang w:val="en-CA"/>
+        </w:rPr>
+        <w:t>datnum</w:t>
+      </w:r>
+      <w:proofErr w:type="spellEnd"/>
+      <w:r>
+        <w:rPr>
+          <w:lang w:val="en-CA"/>
+        </w:rPr>
+        <w:t>’ and ‘</w:t>
+      </w:r>
+      <w:proofErr w:type="spellStart"/>
+      <w:r>
+        <w:rPr>
+          <w:lang w:val="en-CA"/>
+        </w:rPr>
+        <w:t>date_initialized</w:t>
+      </w:r>
+      <w:proofErr w:type="spellEnd"/>
+      <w:r>
+        <w:rPr>
+          <w:lang w:val="en-CA"/>
+        </w:rPr>
+        <w:t>’ but by itself is very minimalistic. Additional functions and information are generally stored in “</w:t>
+      </w:r>
+      <w:proofErr w:type="spellStart"/>
+      <w:r>
+        <w:rPr>
+          <w:lang w:val="en-CA"/>
+        </w:rPr>
+        <w:t>DatAttributes</w:t>
+      </w:r>
+      <w:proofErr w:type="spellEnd"/>
+      <w:r>
+        <w:rPr>
+          <w:lang w:val="en-CA"/>
+        </w:rPr>
+        <w:t>” which are properties of the ‘</w:t>
+      </w:r>
+      <w:proofErr w:type="spellStart"/>
+      <w:r>
+        <w:rPr>
+          <w:lang w:val="en-CA"/>
+        </w:rPr>
+        <w:t>dat</w:t>
+      </w:r>
+      <w:proofErr w:type="spellEnd"/>
+      <w:r>
+        <w:rPr>
+          <w:lang w:val="en-CA"/>
+        </w:rPr>
+        <w:t>’. (e.g. `</w:t>
+      </w:r>
+      <w:proofErr w:type="spellStart"/>
+      <w:r>
+        <w:rPr>
+          <w:lang w:val="en-CA"/>
+        </w:rPr>
+        <w:t>dat.Data</w:t>
+      </w:r>
+      <w:proofErr w:type="spellEnd"/>
+      <w:r>
+        <w:rPr>
+          <w:lang w:val="en-CA"/>
+        </w:rPr>
+        <w:t>` gets you to the “Data” “</w:t>
+      </w:r>
+      <w:proofErr w:type="spellStart"/>
+      <w:r>
+        <w:rPr>
+          <w:lang w:val="en-CA"/>
+        </w:rPr>
+        <w:t>DatAttribute</w:t>
+      </w:r>
+      <w:proofErr w:type="spellEnd"/>
+      <w:r>
+        <w:rPr>
+          <w:lang w:val="en-CA"/>
+        </w:rPr>
+        <w:t xml:space="preserve">”.) </w:t>
+      </w:r>
+    </w:p>
+    <w:p>
+      <w:pPr>
+        <w:pStyle w:val="ListParagraph"/>
+        <w:rPr>
+          <w:lang w:val="en-CA"/>
+        </w:rPr>
+      </w:pPr>
+      <w:r>
+        <w:rPr>
+          <w:lang w:val="en-CA"/>
+        </w:rPr>
+        <w:br/>
+        <w:t xml:space="preserve">In general, the </w:t>
+      </w:r>
+      <w:proofErr w:type="spellStart"/>
+      <w:r>
+        <w:rPr>
+          <w:lang w:val="en-CA"/>
+        </w:rPr>
+        <w:t>DatAttributes</w:t>
+      </w:r>
+      <w:proofErr w:type="spellEnd"/>
+      <w:r>
+        <w:rPr>
+          <w:lang w:val="en-CA"/>
+        </w:rPr>
+        <w:t xml:space="preserve"> </w:t>
+      </w:r>
+      <w:r>
+        <w:rPr>
+          <w:lang w:val="en-CA"/>
+        </w:rPr>
+        <w:t xml:space="preserve">are only generated when asked for, and if you ask for something which can’t be generated an error will be raised which hopefully will give some clue as to what </w:t>
+      </w:r>
+      <w:r>
+        <w:rPr>
+          <w:lang w:val="en-CA"/>
+        </w:rPr>
+        <w:t>was missing in order to create it (e.g. missing ‘</w:t>
+      </w:r>
+      <w:proofErr w:type="spellStart"/>
+      <w:r>
+        <w:rPr>
+          <w:lang w:val="en-CA"/>
+        </w:rPr>
+        <w:t>i_sense</w:t>
+      </w:r>
+      <w:proofErr w:type="spellEnd"/>
+      <w:r>
+        <w:rPr>
+          <w:lang w:val="en-CA"/>
+        </w:rPr>
+        <w:t>’ data)</w:t>
+      </w:r>
+      <w:r>
+        <w:rPr>
+          <w:lang w:val="en-CA"/>
+        </w:rPr>
+        <w:t xml:space="preserve">. </w:t>
+      </w:r>
+    </w:p>
+    <w:p>
+      <w:pPr>
+        <w:pStyle w:val="ListParagraph"/>
+        <w:rPr>
+          <w:lang w:val="en-CA"/>
+        </w:rPr>
+      </w:pPr>
+      <w:r>
+        <w:rPr>
+          <w:lang w:val="en-CA"/>
+        </w:rPr>
+        <w:t xml:space="preserve">Once created, they are </w:t>
+      </w:r>
+      <w:r>
+        <w:rPr>
+          <w:lang w:val="en-CA"/>
+        </w:rPr>
+        <w:t>automatically</w:t>
+      </w:r>
+      <w:r>
+        <w:rPr>
+          <w:lang w:val="en-CA"/>
+        </w:rPr>
+        <w:t xml:space="preserve"> saved in the HDF file, so if you ask for the same thing again later, it will load from the HDF file rather than creating it again. </w:t>
+      </w:r>
+    </w:p>
+    <w:p>
+      <w:pPr>
+        <w:pStyle w:val="ListParagraph"/>
+        <w:rPr>
+          <w:lang w:val="en-CA"/>
+        </w:rPr>
+      </w:pPr>
+      <w:r>
+        <w:rPr>
+          <w:lang w:val="en-CA"/>
+        </w:rPr>
+        <w:t xml:space="preserve">In general, it should always be safe to delete a whole </w:t>
+      </w:r>
+      <w:proofErr w:type="spellStart"/>
+      <w:r>
+        <w:rPr>
+          <w:lang w:val="en-CA"/>
+        </w:rPr>
+        <w:t>DatAttribute</w:t>
+      </w:r>
+      <w:proofErr w:type="spellEnd"/>
+      <w:r>
+        <w:rPr>
+          <w:lang w:val="en-CA"/>
+        </w:rPr>
+        <w:t xml:space="preserve"> (a ‘</w:t>
+      </w:r>
+      <w:r>
+        <w:rPr>
+          <w:lang w:val="en-CA"/>
+        </w:rPr>
+        <w:t>group</w:t>
+      </w:r>
+      <w:r>
+        <w:rPr>
+          <w:lang w:val="en-CA"/>
+        </w:rPr>
+        <w:t>’ in the HDF)</w:t>
+      </w:r>
+      <w:r>
+        <w:rPr>
+          <w:lang w:val="en-CA"/>
+        </w:rPr>
+        <w:t xml:space="preserve"> from the HDF file (either through python or just in the HDF viewer) if you want to start that part again from scratch without losing everything else.</w:t>
+      </w:r>
+      <w:r>
+        <w:rPr>
+          <w:lang w:val="en-CA"/>
+        </w:rPr>
+        <w:t xml:space="preserve"> </w:t>
+      </w:r>
+    </w:p>
+    <w:p>
+      <w:pPr>
+        <w:pStyle w:val="ListParagraph"/>
+        <w:rPr>
+          <w:lang w:val="en-CA"/>
+        </w:rPr>
+      </w:pPr>
+    </w:p>
+    <w:p>
+      <w:pPr>
+        <w:pStyle w:val="ListParagraph"/>
+        <w:rPr>
+          <w:lang w:val="en-CA"/>
+        </w:rPr>
+      </w:pPr>
+    </w:p>
+    <w:p>
+      <w:pPr>
+        <w:pStyle w:val="ListParagraph"/>
+        <w:rPr>
+          <w:lang w:val="en-CA"/>
+        </w:rPr>
+      </w:pPr>
+      <w:r>
+        <w:rPr>
+          <w:lang w:val="en-CA"/>
+        </w:rPr>
+        <w:t xml:space="preserve">Currently the </w:t>
+      </w:r>
+      <w:proofErr w:type="spellStart"/>
+      <w:r>
+        <w:rPr>
+          <w:lang w:val="en-CA"/>
+        </w:rPr>
+        <w:t>DatAttributes</w:t>
+      </w:r>
+      <w:proofErr w:type="spellEnd"/>
+      <w:r>
+        <w:rPr>
+          <w:lang w:val="en-CA"/>
+        </w:rPr>
+        <w:t xml:space="preserve"> which you can use are:</w:t>
+      </w:r>
+    </w:p>
+    <w:p>
+      <w:pPr>
+        <w:pStyle w:val="ListParagraph"/>
+        <w:rPr>
+          <w:lang w:val="en-CA"/>
+        </w:rPr>
+      </w:pPr>
+    </w:p>
+    <w:p>
+      <w:pPr>
+        <w:pStyle w:val="ListParagraph"/>
+        <w:numPr>
+          <w:ilvl w:val="0"/>
+          <w:numId w:val="3"/>
+        </w:numPr>
+        <w:rPr>
+          <w:lang w:val="en-CA"/>
+        </w:rPr>
+      </w:pPr>
+      <w:r>
+        <w:rPr>
+          <w:lang w:val="en-CA"/>
+        </w:rPr>
+        <w:t xml:space="preserve">Data -- Should be able to load anything from experiment file, and also makes it easy to save new data.  (Note: to avoid duplicating data for minor changes unnecessarily I use </w:t>
+      </w:r>
+      <w:proofErr w:type="spellStart"/>
+      <w:r>
+        <w:rPr>
+          <w:lang w:val="en-CA"/>
+        </w:rPr>
+        <w:t>DataDescriptor's</w:t>
+      </w:r>
+      <w:proofErr w:type="spellEnd"/>
+      <w:r>
+        <w:rPr>
+          <w:lang w:val="en-CA"/>
+        </w:rPr>
+        <w:t xml:space="preserve">. Mostly you </w:t>
+      </w:r>
+      <w:r>
+        <w:rPr>
+          <w:lang w:val="en-CA"/>
+        </w:rPr>
+        <w:t>d</w:t>
+      </w:r>
+      <w:r>
+        <w:rPr>
+          <w:lang w:val="en-CA"/>
+        </w:rPr>
+        <w:t xml:space="preserve">on't have to worry about it, but if for example you want the to change </w:t>
+      </w:r>
+      <w:r>
+        <w:rPr>
+          <w:lang w:val="en-CA"/>
+        </w:rPr>
+        <w:t>some raw</w:t>
+      </w:r>
+      <w:r>
+        <w:rPr>
+          <w:lang w:val="en-CA"/>
+        </w:rPr>
+        <w:t xml:space="preserve"> data to be 10x larger so it's in </w:t>
+      </w:r>
+      <w:r>
+        <w:rPr>
+          <w:lang w:val="en-CA"/>
+        </w:rPr>
+        <w:t xml:space="preserve">units of </w:t>
+      </w:r>
+      <w:proofErr w:type="spellStart"/>
+      <w:r>
+        <w:rPr>
+          <w:lang w:val="en-CA"/>
+        </w:rPr>
+        <w:t>nA</w:t>
+      </w:r>
+      <w:proofErr w:type="spellEnd"/>
+      <w:r>
+        <w:rPr>
+          <w:lang w:val="en-CA"/>
+        </w:rPr>
+        <w:t xml:space="preserve"> for example</w:t>
+      </w:r>
+      <w:r>
+        <w:rPr>
+          <w:lang w:val="en-CA"/>
+        </w:rPr>
+        <w:t xml:space="preserve">, </w:t>
+      </w:r>
+      <w:r>
+        <w:rPr>
+          <w:lang w:val="en-CA"/>
+        </w:rPr>
+        <w:t>then it is more efficient to change only the</w:t>
+      </w:r>
+      <w:r>
+        <w:rPr>
+          <w:lang w:val="en-CA"/>
+        </w:rPr>
+        <w:t xml:space="preserve"> data descriptor </w:t>
+      </w:r>
+      <w:r>
+        <w:rPr>
+          <w:lang w:val="en-CA"/>
+        </w:rPr>
+        <w:t xml:space="preserve">to say that when loading the data should be multiplied by 10 </w:t>
+      </w:r>
+      <w:r>
+        <w:rPr>
+          <w:lang w:val="en-CA"/>
+        </w:rPr>
+        <w:t xml:space="preserve">rather than saving a whole copy of the data with every value </w:t>
+      </w:r>
+      <w:r>
+        <w:rPr>
+          <w:lang w:val="en-CA"/>
+        </w:rPr>
+        <w:t xml:space="preserve">just </w:t>
+      </w:r>
+      <w:r>
+        <w:rPr>
+          <w:lang w:val="en-CA"/>
+        </w:rPr>
+        <w:t>10x larger</w:t>
+      </w:r>
+      <w:r>
+        <w:rPr>
+          <w:lang w:val="en-CA"/>
+        </w:rPr>
+        <w:t>.</w:t>
+      </w:r>
+      <w:r>
+        <w:rPr>
+          <w:lang w:val="en-CA"/>
+        </w:rPr>
+        <w:t xml:space="preserve"> </w:t>
+      </w:r>
+    </w:p>
+    <w:p>
+      <w:pPr>
+        <w:pStyle w:val="ListParagraph"/>
+        <w:rPr>
+          <w:lang w:val="en-CA"/>
+        </w:rPr>
+      </w:pPr>
+    </w:p>
+    <w:p>
+      <w:pPr>
+        <w:pStyle w:val="ListParagraph"/>
+        <w:numPr>
+          <w:ilvl w:val="0"/>
+          <w:numId w:val="3"/>
+        </w:numPr>
+        <w:rPr>
+          <w:lang w:val="en-CA"/>
+        </w:rPr>
+      </w:pPr>
+      <w:r>
+        <w:rPr>
+          <w:lang w:val="en-CA"/>
+        </w:rPr>
+        <w:t xml:space="preserve">Transition -- This makes it easier to do fitting and save multiple different fits. Use </w:t>
+      </w:r>
+      <w:proofErr w:type="spellStart"/>
+      <w:r>
+        <w:rPr>
+          <w:lang w:val="en-CA"/>
+        </w:rPr>
+        <w:t>dat.Transition.get_fit</w:t>
+      </w:r>
+      <w:proofErr w:type="spellEnd"/>
+      <w:r>
+        <w:rPr>
+          <w:lang w:val="en-CA"/>
+        </w:rPr>
+        <w:t xml:space="preserve">(...) to generate new fits or load old ones (if they don't exist they'll be created). Or </w:t>
+      </w:r>
+      <w:proofErr w:type="spellStart"/>
+      <w:r>
+        <w:rPr>
+          <w:lang w:val="en-CA"/>
+        </w:rPr>
+        <w:t>dat.Transition.avg_fit</w:t>
+      </w:r>
+      <w:proofErr w:type="spellEnd"/>
+      <w:r>
+        <w:rPr>
+          <w:lang w:val="en-CA"/>
+        </w:rPr>
+        <w:t xml:space="preserve"> and </w:t>
+      </w:r>
+      <w:proofErr w:type="spellStart"/>
+      <w:r>
+        <w:rPr>
+          <w:lang w:val="en-CA"/>
+        </w:rPr>
+        <w:t>dat.Transition.row_fits</w:t>
+      </w:r>
+      <w:proofErr w:type="spellEnd"/>
+      <w:r>
+        <w:rPr>
+          <w:lang w:val="en-CA"/>
+        </w:rPr>
+        <w:t xml:space="preserve"> will return fits using default fitting parameters</w:t>
+      </w:r>
+      <w:r>
+        <w:rPr>
+          <w:lang w:val="en-CA"/>
+        </w:rPr>
+        <w:t xml:space="preserve">. </w:t>
+      </w:r>
+      <w:r>
+        <w:rPr>
+          <w:lang w:val="en-CA"/>
+        </w:rPr>
+        <w:t>By default it w</w:t>
+      </w:r>
+      <w:r>
+        <w:rPr>
+          <w:lang w:val="en-CA"/>
+        </w:rPr>
+        <w:t>ill look for ‘</w:t>
+      </w:r>
+      <w:proofErr w:type="spellStart"/>
+      <w:r>
+        <w:rPr>
+          <w:lang w:val="en-CA"/>
+        </w:rPr>
+        <w:t>i_sense</w:t>
+      </w:r>
+      <w:proofErr w:type="spellEnd"/>
+      <w:r>
+        <w:rPr>
+          <w:lang w:val="en-CA"/>
+        </w:rPr>
+        <w:t>’ data (which is currently looked for</w:t>
+      </w:r>
+      <w:r>
+        <w:rPr>
+          <w:lang w:val="en-CA"/>
+        </w:rPr>
+        <w:t xml:space="preserve"> in the experiment file</w:t>
+      </w:r>
+      <w:r>
+        <w:rPr>
+          <w:lang w:val="en-CA"/>
+        </w:rPr>
+        <w:t xml:space="preserve"> under the names ‘</w:t>
+      </w:r>
+      <w:proofErr w:type="spellStart"/>
+      <w:r>
+        <w:rPr>
+          <w:lang w:val="en-CA"/>
+        </w:rPr>
+        <w:t>cscurrent</w:t>
+      </w:r>
+      <w:proofErr w:type="spellEnd"/>
+      <w:r>
+        <w:rPr>
+          <w:lang w:val="en-CA"/>
+        </w:rPr>
+        <w:t xml:space="preserve">’ </w:t>
+      </w:r>
+      <w:r>
+        <w:rPr>
+          <w:lang w:val="en-CA"/>
+        </w:rPr>
+        <w:t xml:space="preserve">or </w:t>
+      </w:r>
+      <w:r>
+        <w:rPr>
+          <w:lang w:val="en-CA"/>
+        </w:rPr>
+        <w:t xml:space="preserve">‘cscurrent_2d’ </w:t>
+      </w:r>
+      <w:r>
+        <w:rPr>
+          <w:lang w:val="en-CA"/>
+        </w:rPr>
+        <w:t>based on the</w:t>
+      </w:r>
+      <w:r>
+        <w:rPr>
+          <w:lang w:val="en-CA"/>
+        </w:rPr>
+        <w:t xml:space="preserve"> `</w:t>
+      </w:r>
+      <w:proofErr w:type="spellStart"/>
+      <w:r>
+        <w:rPr>
+          <w:lang w:val="en-CA"/>
+        </w:rPr>
+        <w:t>ExpConfigBase.</w:t>
+      </w:r>
+      <w:r>
+        <w:rPr>
+          <w:lang w:val="en-CA"/>
+        </w:rPr>
+        <w:t>get_default_dat_info</w:t>
+      </w:r>
+      <w:proofErr w:type="spellEnd"/>
+      <w:r>
+        <w:rPr>
+          <w:lang w:val="en-CA"/>
+        </w:rPr>
+        <w:t>()</w:t>
+      </w:r>
+      <w:r>
+        <w:rPr>
+          <w:lang w:val="en-CA"/>
+        </w:rPr>
+        <w:t xml:space="preserve">`… </w:t>
+      </w:r>
+      <w:r>
+        <w:rPr>
+          <w:lang w:val="en-CA"/>
+        </w:rPr>
+        <w:t>(</w:t>
+      </w:r>
+      <w:r>
+        <w:rPr>
+          <w:lang w:val="en-CA"/>
+        </w:rPr>
+        <w:t>I.e. if ‘</w:t>
+      </w:r>
+      <w:proofErr w:type="spellStart"/>
+      <w:r>
+        <w:rPr>
+          <w:lang w:val="en-CA"/>
+        </w:rPr>
+        <w:t>cscurrent</w:t>
+      </w:r>
+      <w:proofErr w:type="spellEnd"/>
+      <w:r>
+        <w:rPr>
+          <w:lang w:val="en-CA"/>
+        </w:rPr>
+        <w:t>’ is saved in the Experiment file, ‘</w:t>
+      </w:r>
+      <w:proofErr w:type="spellStart"/>
+      <w:r>
+        <w:rPr>
+          <w:lang w:val="en-CA"/>
+        </w:rPr>
+        <w:t>i_sense</w:t>
+      </w:r>
+      <w:proofErr w:type="spellEnd"/>
+      <w:r>
+        <w:rPr>
+          <w:lang w:val="en-CA"/>
+        </w:rPr>
+        <w:t xml:space="preserve">’ will exist in the </w:t>
+      </w:r>
+      <w:proofErr w:type="spellStart"/>
+      <w:r>
+        <w:rPr>
+          <w:lang w:val="en-CA"/>
+        </w:rPr>
+        <w:t>DatHDF</w:t>
+      </w:r>
+      <w:proofErr w:type="spellEnd"/>
+      <w:r>
+        <w:rPr>
+          <w:lang w:val="en-CA"/>
+        </w:rPr>
+        <w:t xml:space="preserve">). </w:t>
+      </w:r>
+    </w:p>
+    <w:p>
+      <w:pPr>
+        <w:pStyle w:val="ListParagraph"/>
+        <w:rPr>
+          <w:lang w:val="en-CA"/>
+        </w:rPr>
+      </w:pPr>
+    </w:p>
+    <w:p>
+      <w:pPr>
+        <w:pStyle w:val="ListParagraph"/>
+        <w:numPr>
+          <w:ilvl w:val="0"/>
+          <w:numId w:val="3"/>
+        </w:numPr>
+        <w:rPr>
+          <w:lang w:val="en-CA"/>
+        </w:rPr>
+      </w:pPr>
+      <w:r>
+        <w:rPr>
+          <w:lang w:val="en-CA"/>
+        </w:rPr>
+        <w:t xml:space="preserve">Entropy </w:t>
+      </w:r>
+      <w:r>
+        <w:rPr>
+          <w:lang w:val="en-CA"/>
+        </w:rPr>
+        <w:t>–</w:t>
+      </w:r>
+      <w:r>
+        <w:rPr>
+          <w:lang w:val="en-CA"/>
+        </w:rPr>
+        <w:t xml:space="preserve"> </w:t>
+      </w:r>
+      <w:r>
+        <w:rPr>
+          <w:lang w:val="en-CA"/>
+        </w:rPr>
+        <w:t>Very similar to Transition but for entropy data</w:t>
+      </w:r>
+      <w:r>
+        <w:rPr>
+          <w:lang w:val="en-CA"/>
+        </w:rPr>
+        <w:t xml:space="preserve">. </w:t>
+      </w:r>
+      <w:r>
+        <w:rPr>
+          <w:lang w:val="en-CA"/>
+        </w:rPr>
+        <w:br/>
+        <w:t xml:space="preserve">Note: This will by default use </w:t>
+      </w:r>
+      <w:proofErr w:type="spellStart"/>
+      <w:r>
+        <w:rPr>
+          <w:lang w:val="en-CA"/>
+        </w:rPr>
+        <w:t>dat.Transition.get_centers</w:t>
+      </w:r>
+      <w:proofErr w:type="spellEnd"/>
+      <w:r>
+        <w:rPr>
+          <w:lang w:val="en-CA"/>
+        </w:rPr>
+        <w:t xml:space="preserve">() (which itself comes from </w:t>
+      </w:r>
+      <w:proofErr w:type="spellStart"/>
+      <w:r>
+        <w:rPr>
+          <w:lang w:val="en-CA"/>
+        </w:rPr>
+        <w:t>dat.Transition.row_fits</w:t>
+      </w:r>
+      <w:proofErr w:type="spellEnd"/>
+      <w:r>
+        <w:rPr>
+          <w:lang w:val="en-CA"/>
+        </w:rPr>
+        <w:t xml:space="preserve">) in order to average 2D entropy data into a 1D array for </w:t>
+      </w:r>
+      <w:proofErr w:type="spellStart"/>
+      <w:r>
+        <w:rPr>
+          <w:lang w:val="en-CA"/>
+        </w:rPr>
+        <w:t>dat.Entropy.avg_fit</w:t>
+      </w:r>
+      <w:proofErr w:type="spellEnd"/>
+      <w:r>
+        <w:rPr>
+          <w:lang w:val="en-CA"/>
+        </w:rPr>
+        <w:t>. This is done because the center positions from fits to transition data are usually more accurate than the center position from fits to entropy data.</w:t>
+      </w:r>
+    </w:p>
+    <w:p>
+      <w:pPr>
+        <w:pStyle w:val="ListParagraph"/>
+        <w:rPr>
+          <w:lang w:val="en-CA"/>
+        </w:rPr>
+      </w:pPr>
+    </w:p>
+    <w:p>
+      <w:pPr>
+        <w:pStyle w:val="ListParagraph"/>
+        <w:numPr>
+          <w:ilvl w:val="0"/>
+          <w:numId w:val="3"/>
+        </w:numPr>
+        <w:rPr>
+          <w:lang w:val="en-CA"/>
+        </w:rPr>
+      </w:pPr>
+      <w:r>
+        <w:rPr>
+          <w:lang w:val="en-CA"/>
+        </w:rPr>
+        <w:t xml:space="preserve">Logs </w:t>
+      </w:r>
+      <w:r>
+        <w:rPr>
+          <w:lang w:val="en-CA"/>
+        </w:rPr>
+        <w:t xml:space="preserve">– Quick and nicer access to all the things stored in </w:t>
+      </w:r>
+      <w:proofErr w:type="spellStart"/>
+      <w:r>
+        <w:rPr>
+          <w:lang w:val="en-CA"/>
+        </w:rPr>
+        <w:t>sweeplogs</w:t>
+      </w:r>
+      <w:proofErr w:type="spellEnd"/>
+      <w:r>
+        <w:rPr>
+          <w:lang w:val="en-CA"/>
+        </w:rPr>
+        <w:t xml:space="preserve"> of original experiment file. </w:t>
+      </w:r>
+      <w:r>
+        <w:rPr>
+          <w:lang w:val="en-CA"/>
+        </w:rPr>
+        <w:br/>
+        <w:t>Note: ‘</w:t>
+      </w:r>
+      <w:proofErr w:type="spellStart"/>
+      <w:r>
+        <w:rPr>
+          <w:lang w:val="en-CA"/>
+        </w:rPr>
+        <w:t>dat.Logs.sweeplogs</w:t>
+      </w:r>
+      <w:proofErr w:type="spellEnd"/>
+      <w:r>
+        <w:rPr>
+          <w:lang w:val="en-CA"/>
+        </w:rPr>
+        <w:t xml:space="preserve">’ will return the full </w:t>
+      </w:r>
+      <w:proofErr w:type="spellStart"/>
+      <w:r>
+        <w:rPr>
+          <w:lang w:val="en-CA"/>
+        </w:rPr>
+        <w:t>sweeplogs</w:t>
+      </w:r>
+      <w:proofErr w:type="spellEnd"/>
+      <w:r>
+        <w:rPr>
+          <w:lang w:val="en-CA"/>
+        </w:rPr>
+        <w:t xml:space="preserve"> </w:t>
+      </w:r>
+      <w:proofErr w:type="spellStart"/>
+      <w:r>
+        <w:rPr>
+          <w:lang w:val="en-CA"/>
+        </w:rPr>
+        <w:t>dict</w:t>
+      </w:r>
+      <w:proofErr w:type="spellEnd"/>
+      <w:r>
+        <w:rPr>
+          <w:lang w:val="en-CA"/>
+        </w:rPr>
+        <w:t xml:space="preserve"> (after substitutions </w:t>
+      </w:r>
+      <w:proofErr w:type="spellStart"/>
+      <w:r>
+        <w:rPr>
+          <w:lang w:val="en-CA"/>
+        </w:rPr>
+        <w:t>etc</w:t>
+      </w:r>
+      <w:proofErr w:type="spellEnd"/>
+      <w:r>
+        <w:rPr>
+          <w:lang w:val="en-CA"/>
+        </w:rPr>
+        <w:t xml:space="preserve"> specified in config files). So if something is missing, you can look there to see if the thing is being stored under a different name than expected (i.e. someone may have changed how IGOR stores the data). In that case, either add a temporary fix to </w:t>
+      </w:r>
+      <w:proofErr w:type="spellStart"/>
+      <w:r>
+        <w:rPr>
+          <w:lang w:val="en-CA"/>
+        </w:rPr>
+        <w:t>ConfigFiles</w:t>
+      </w:r>
+      <w:proofErr w:type="spellEnd"/>
+      <w:r>
+        <w:rPr>
+          <w:lang w:val="en-CA"/>
+        </w:rPr>
+        <w:t xml:space="preserve"> (can be done for specific </w:t>
+      </w:r>
+      <w:proofErr w:type="spellStart"/>
+      <w:r>
+        <w:rPr>
+          <w:lang w:val="en-CA"/>
+        </w:rPr>
+        <w:t>datnums</w:t>
+      </w:r>
+      <w:proofErr w:type="spellEnd"/>
+      <w:r>
+        <w:rPr>
+          <w:lang w:val="en-CA"/>
+        </w:rPr>
+        <w:t xml:space="preserve">) or </w:t>
+      </w:r>
+      <w:r>
+        <w:rPr>
+          <w:lang w:val="en-CA"/>
+        </w:rPr>
+        <w:t xml:space="preserve">add a new field following the pattern of all the rest (e.g. add to </w:t>
+      </w:r>
+      <w:proofErr w:type="spellStart"/>
+      <w:r>
+        <w:rPr>
+          <w:lang w:val="en-CA"/>
+        </w:rPr>
+        <w:t>Logs.initialize_minimum</w:t>
+      </w:r>
+      <w:proofErr w:type="spellEnd"/>
+      <w:r>
+        <w:rPr>
+          <w:lang w:val="en-CA"/>
+        </w:rPr>
+        <w:t>() and add a property right under Logs.__</w:t>
+      </w:r>
+      <w:proofErr w:type="spellStart"/>
+      <w:r>
+        <w:rPr>
+          <w:lang w:val="en-CA"/>
+        </w:rPr>
+        <w:t>init</w:t>
+      </w:r>
+      <w:proofErr w:type="spellEnd"/>
+      <w:r>
+        <w:rPr>
+          <w:lang w:val="en-CA"/>
+        </w:rPr>
+        <w:t xml:space="preserve">__() and then re-run </w:t>
+      </w:r>
+      <w:proofErr w:type="spellStart"/>
+      <w:r>
+        <w:rPr>
+          <w:lang w:val="en-CA"/>
+        </w:rPr>
+        <w:t>Logs.initialize_minimum</w:t>
+      </w:r>
+      <w:proofErr w:type="spellEnd"/>
+      <w:r>
+        <w:rPr>
+          <w:lang w:val="en-CA"/>
+        </w:rPr>
+        <w:t xml:space="preserve">()) </w:t>
+      </w:r>
+    </w:p>
+    <w:p>
+      <w:pPr>
+        <w:pStyle w:val="ListParagraph"/>
+        <w:rPr>
+          <w:lang w:val="en-CA"/>
+        </w:rPr>
+      </w:pPr>
+    </w:p>
+    <w:p>
+      <w:pPr>
+        <w:pStyle w:val="ListParagraph"/>
+        <w:numPr>
+          <w:ilvl w:val="0"/>
+          <w:numId w:val="3"/>
+        </w:numPr>
+        <w:rPr>
+          <w:lang w:val="en-CA"/>
+        </w:rPr>
+      </w:pPr>
+      <w:r>
+        <w:rPr>
+          <w:lang w:val="en-CA"/>
+        </w:rPr>
+        <w:t>Figures (this is pretty new and subject to change when I get working on the Dash app some more)</w:t>
+      </w:r>
+      <w:r>
+        <w:rPr>
+          <w:lang w:val="en-CA"/>
+        </w:rPr>
+        <w:t xml:space="preserve">. The idea of this is to save figures in the </w:t>
+      </w:r>
+      <w:proofErr w:type="spellStart"/>
+      <w:r>
+        <w:rPr>
+          <w:lang w:val="en-CA"/>
+        </w:rPr>
+        <w:t>DatHDF</w:t>
+      </w:r>
+      <w:proofErr w:type="spellEnd"/>
+      <w:r>
+        <w:rPr>
+          <w:lang w:val="en-CA"/>
+        </w:rPr>
+        <w:t xml:space="preserve"> as well, that way figures can be passed between python runtimes easily, and also viewed from HDF more easily. </w:t>
+      </w:r>
+    </w:p>
+    <w:p>
+      <w:pPr>
+        <w:pStyle w:val="ListParagraph"/>
+        <w:rPr>
+          <w:lang w:val="en-CA"/>
+        </w:rPr>
+      </w:pPr>
+    </w:p>
+    <w:p>
+      <w:pPr>
+        <w:pStyle w:val="ListParagraph"/>
+        <w:numPr>
+          <w:ilvl w:val="0"/>
+          <w:numId w:val="3"/>
+        </w:numPr>
+        <w:rPr>
+          <w:lang w:val="en-CA"/>
+        </w:rPr>
+      </w:pPr>
+      <w:r>
+        <w:rPr>
+          <w:lang w:val="en-CA"/>
+        </w:rPr>
+        <w:t xml:space="preserve">AWG (Arbitrary Wave Generator of </w:t>
+      </w:r>
+      <w:proofErr w:type="spellStart"/>
+      <w:r>
+        <w:rPr>
+          <w:lang w:val="en-CA"/>
+        </w:rPr>
+        <w:t>FastDAC</w:t>
+      </w:r>
+      <w:proofErr w:type="spellEnd"/>
+      <w:r>
+        <w:rPr>
+          <w:lang w:val="en-CA"/>
+        </w:rPr>
+        <w:t xml:space="preserve">) – Not done yet… </w:t>
+      </w:r>
+    </w:p>
+    <w:p>
+      <w:pPr>
+        <w:pStyle w:val="ListParagraph"/>
+        <w:rPr>
+          <w:lang w:val="en-CA"/>
+        </w:rPr>
+      </w:pPr>
+    </w:p>
+    <w:p>
+      <w:pPr>
+        <w:pStyle w:val="ListParagraph"/>
+        <w:numPr>
+          <w:ilvl w:val="0"/>
+          <w:numId w:val="3"/>
+        </w:numPr>
+        <w:rPr>
+          <w:lang w:val="en-CA"/>
+        </w:rPr>
+      </w:pPr>
+      <w:r>
+        <w:rPr>
+          <w:lang w:val="en-CA"/>
+        </w:rPr>
+        <w:t xml:space="preserve">Square Entropy – Not done yet, and will be part of Entropy I think. There may be a </w:t>
+      </w:r>
+      <w:proofErr w:type="spellStart"/>
+      <w:r>
+        <w:rPr>
+          <w:lang w:val="en-CA"/>
+        </w:rPr>
+        <w:t>DatAttribute</w:t>
+      </w:r>
+      <w:proofErr w:type="spellEnd"/>
+      <w:r>
+        <w:rPr>
+          <w:lang w:val="en-CA"/>
+        </w:rPr>
+        <w:t xml:space="preserve"> which is responsible for converting </w:t>
+      </w:r>
+      <w:proofErr w:type="spellStart"/>
+      <w:r>
+        <w:rPr>
+          <w:lang w:val="en-CA"/>
+        </w:rPr>
+        <w:t>i_sense</w:t>
+      </w:r>
+      <w:proofErr w:type="spellEnd"/>
+      <w:r>
+        <w:rPr>
+          <w:lang w:val="en-CA"/>
+        </w:rPr>
+        <w:t xml:space="preserve"> data into an entropy signal, but from there it will be handled by the Entropy </w:t>
+      </w:r>
+      <w:proofErr w:type="spellStart"/>
+      <w:r>
+        <w:rPr>
+          <w:lang w:val="en-CA"/>
+        </w:rPr>
+        <w:t>DatAttribute</w:t>
+      </w:r>
+      <w:proofErr w:type="spellEnd"/>
+      <w:r>
+        <w:rPr>
+          <w:lang w:val="en-CA"/>
+        </w:rPr>
+        <w:t xml:space="preserve"> since the entropy signal can be treated the same.</w:t>
+      </w:r>
     </w:p>
     <w:sectPr>
       <w:pgSz w:w="11906" w:h="16838"/>
@@ -596,6 +1831,119 @@
     </w:lvl>
   </w:abstractNum>
   <w:abstractNum w:abstractNumId="1" w15:restartNumberingAfterBreak="0">
+    <w:nsid w:val="3E737BA9"/>
+    <w:multiLevelType w:val="hybridMultilevel"/>
+    <w:tmpl w:val="954278BA"/>
+    <w:lvl w:ilvl="0" w:tplc="08090001">
+      <w:start w:val="1"/>
+      <w:numFmt w:val="bullet"/>
+      <w:lvlText w:val=""/>
+      <w:lvlJc w:val="left"/>
+      <w:pPr>
+        <w:ind w:left="1440" w:hanging="360"/>
+      </w:pPr>
+      <w:rPr>
+        <w:rFonts w:ascii="Symbol" w:hAnsi="Symbol" w:hint="default"/>
+      </w:rPr>
+    </w:lvl>
+    <w:lvl w:ilvl="1" w:tplc="08090003" w:tentative="1">
+      <w:start w:val="1"/>
+      <w:numFmt w:val="bullet"/>
+      <w:lvlText w:val="o"/>
+      <w:lvlJc w:val="left"/>
+      <w:pPr>
+        <w:ind w:left="2160" w:hanging="360"/>
+      </w:pPr>
+      <w:rPr>
+        <w:rFonts w:ascii="Courier New" w:hAnsi="Courier New" w:cs="Courier New" w:hint="default"/>
+      </w:rPr>
+    </w:lvl>
+    <w:lvl w:ilvl="2" w:tplc="08090005" w:tentative="1">
+      <w:start w:val="1"/>
+      <w:numFmt w:val="bullet"/>
+      <w:lvlText w:val=""/>
+      <w:lvlJc w:val="left"/>
+      <w:pPr>
+        <w:ind w:left="2880" w:hanging="360"/>
+      </w:pPr>
+      <w:rPr>
+        <w:rFonts w:ascii="Wingdings" w:hAnsi="Wingdings" w:hint="default"/>
+      </w:rPr>
+    </w:lvl>
+    <w:lvl w:ilvl="3" w:tplc="08090001" w:tentative="1">
+      <w:start w:val="1"/>
+      <w:numFmt w:val="bullet"/>
+      <w:lvlText w:val=""/>
+      <w:lvlJc w:val="left"/>
+      <w:pPr>
+        <w:ind w:left="3600" w:hanging="360"/>
+      </w:pPr>
+      <w:rPr>
+        <w:rFonts w:ascii="Symbol" w:hAnsi="Symbol" w:hint="default"/>
+      </w:rPr>
+    </w:lvl>
+    <w:lvl w:ilvl="4" w:tplc="08090003" w:tentative="1">
+      <w:start w:val="1"/>
+      <w:numFmt w:val="bullet"/>
+      <w:lvlText w:val="o"/>
+      <w:lvlJc w:val="left"/>
+      <w:pPr>
+        <w:ind w:left="4320" w:hanging="360"/>
+      </w:pPr>
+      <w:rPr>
+        <w:rFonts w:ascii="Courier New" w:hAnsi="Courier New" w:cs="Courier New" w:hint="default"/>
+      </w:rPr>
+    </w:lvl>
+    <w:lvl w:ilvl="5" w:tplc="08090005" w:tentative="1">
+      <w:start w:val="1"/>
+      <w:numFmt w:val="bullet"/>
+      <w:lvlText w:val=""/>
+      <w:lvlJc w:val="left"/>
+      <w:pPr>
+        <w:ind w:left="5040" w:hanging="360"/>
+      </w:pPr>
+      <w:rPr>
+        <w:rFonts w:ascii="Wingdings" w:hAnsi="Wingdings" w:hint="default"/>
+      </w:rPr>
+    </w:lvl>
+    <w:lvl w:ilvl="6" w:tplc="08090001" w:tentative="1">
+      <w:start w:val="1"/>
+      <w:numFmt w:val="bullet"/>
+      <w:lvlText w:val=""/>
+      <w:lvlJc w:val="left"/>
+      <w:pPr>
+        <w:ind w:left="5760" w:hanging="360"/>
+      </w:pPr>
+      <w:rPr>
+        <w:rFonts w:ascii="Symbol" w:hAnsi="Symbol" w:hint="default"/>
+      </w:rPr>
+    </w:lvl>
+    <w:lvl w:ilvl="7" w:tplc="08090003" w:tentative="1">
+      <w:start w:val="1"/>
+      <w:numFmt w:val="bullet"/>
+      <w:lvlText w:val="o"/>
+      <w:lvlJc w:val="left"/>
+      <w:pPr>
+        <w:ind w:left="6480" w:hanging="360"/>
+      </w:pPr>
+      <w:rPr>
+        <w:rFonts w:ascii="Courier New" w:hAnsi="Courier New" w:cs="Courier New" w:hint="default"/>
+      </w:rPr>
+    </w:lvl>
+    <w:lvl w:ilvl="8" w:tplc="08090005" w:tentative="1">
+      <w:start w:val="1"/>
+      <w:numFmt w:val="bullet"/>
+      <w:lvlText w:val=""/>
+      <w:lvlJc w:val="left"/>
+      <w:pPr>
+        <w:ind w:left="7200" w:hanging="360"/>
+      </w:pPr>
+      <w:rPr>
+        <w:rFonts w:ascii="Wingdings" w:hAnsi="Wingdings" w:hint="default"/>
+      </w:rPr>
+    </w:lvl>
+  </w:abstractNum>
+  <w:abstractNum w:abstractNumId="2" w15:restartNumberingAfterBreak="0">
     <w:nsid w:val="65D30C9B"/>
     <w:multiLevelType w:val="hybridMultilevel"/>
     <w:tmpl w:val="1F80FBD4"/>
@@ -688,6 +2036,9 @@
     <w:abstractNumId w:val="0"/>
   </w:num>
   <w:num w:numId="2">
+    <w:abstractNumId w:val="2"/>
+  </w:num>
+  <w:num w:numId="3">
     <w:abstractNumId w:val="1"/>
   </w:num>
 </w:numbering>

</xml_diff>

<commit_message>
Added more info to getting started doc
</commit_message>
<xml_diff>
--- a/Getting started with PyDatAnalysis.docx
+++ b/Getting started with PyDatAnalysis.docx
@@ -217,7 +217,21 @@
         <w:rPr>
           <w:lang w:val="en-CA"/>
         </w:rPr>
-        <w:t xml:space="preserve">Subclass of Exp2HDF (What is interacted with in program (i.e. nothing is ever asked of ExpConfig or </w:t>
+        <w:t>Subclass of Exp2HDF (What is interacted with in program (</w:t>
+      </w:r>
+      <w:proofErr w:type="gramStart"/>
+      <w:r>
+        <w:rPr>
+          <w:lang w:val="en-CA"/>
+        </w:rPr>
+        <w:t>i.e.</w:t>
+      </w:r>
+      <w:proofErr w:type="gramEnd"/>
+      <w:r>
+        <w:rPr>
+          <w:lang w:val="en-CA"/>
+        </w:rPr>
+        <w:t xml:space="preserve"> nothing is ever asked of ExpConfig or </w:t>
       </w:r>
       <w:proofErr w:type="spellStart"/>
       <w:r>
@@ -298,6 +312,7 @@
         <w:t xml:space="preserve"> use an instance of </w:t>
       </w:r>
       <w:proofErr w:type="spellStart"/>
+      <w:proofErr w:type="gramStart"/>
       <w:r>
         <w:rPr>
           <w:lang w:val="en-CA"/>
@@ -309,7 +324,14 @@
         <w:rPr>
           <w:lang w:val="en-CA"/>
         </w:rPr>
-        <w:t xml:space="preserve">() which is a singleton which keeps track of what is already open. </w:t>
+        <w:t>(</w:t>
+      </w:r>
+      <w:proofErr w:type="gramEnd"/>
+      <w:r>
+        <w:rPr>
+          <w:lang w:val="en-CA"/>
+        </w:rPr>
+        <w:t xml:space="preserve">) which is a singleton which keeps track of what is already open. </w:t>
       </w:r>
     </w:p>
     <w:p>
@@ -373,6 +395,7 @@
         <w:t xml:space="preserve">DH = </w:t>
       </w:r>
       <w:proofErr w:type="spellStart"/>
+      <w:proofErr w:type="gramStart"/>
       <w:r>
         <w:rPr>
           <w:lang w:val="en-CA"/>
@@ -384,7 +407,14 @@
         <w:rPr>
           <w:lang w:val="en-CA"/>
         </w:rPr>
-        <w:t>()</w:t>
+        <w:t>(</w:t>
+      </w:r>
+      <w:proofErr w:type="gramEnd"/>
+      <w:r>
+        <w:rPr>
+          <w:lang w:val="en-CA"/>
+        </w:rPr>
+        <w:t>)</w:t>
       </w:r>
       <w:r>
         <w:rPr>
@@ -625,7 +655,21 @@
         <w:rPr>
           <w:lang w:val="en-CA"/>
         </w:rPr>
-        <w:t xml:space="preserve"> is saved. All information is looked for there first before being generated and saved. Note that for increased performance, most things are cached when read from the HDF file, so just changing the HDF directly will not necessarily update in a python runtime unless caches are cleared or the runtime is restarted.</w:t>
+        <w:t xml:space="preserve"> is saved. All information is looked for there first before being generated and saved. Note that for increased performance, most things are cached when read from the HDF file, so just changing the HDF directly will not necessarily update in a python runtime unless caches are </w:t>
+      </w:r>
+      <w:proofErr w:type="gramStart"/>
+      <w:r>
+        <w:rPr>
+          <w:lang w:val="en-CA"/>
+        </w:rPr>
+        <w:t>cleared</w:t>
+      </w:r>
+      <w:proofErr w:type="gramEnd"/>
+      <w:r>
+        <w:rPr>
+          <w:lang w:val="en-CA"/>
+        </w:rPr>
+        <w:t xml:space="preserve"> or the runtime is restarted.</w:t>
       </w:r>
     </w:p>
     <w:p>
@@ -712,6 +756,7 @@
         <w:t>’. (e.g. `</w:t>
       </w:r>
       <w:proofErr w:type="spellStart"/>
+      <w:proofErr w:type="gramStart"/>
       <w:r>
         <w:rPr>
           <w:lang w:val="en-CA"/>
@@ -719,6 +764,7 @@
         <w:t>dat.Data</w:t>
       </w:r>
       <w:proofErr w:type="spellEnd"/>
+      <w:proofErr w:type="gramEnd"/>
       <w:r>
         <w:rPr>
           <w:lang w:val="en-CA"/>
@@ -778,7 +824,21 @@
         <w:rPr>
           <w:lang w:val="en-CA"/>
         </w:rPr>
-        <w:t>was missing in order to create it (e.g. missing ‘</w:t>
+        <w:t>was missing in order to create it (</w:t>
+      </w:r>
+      <w:proofErr w:type="gramStart"/>
+      <w:r>
+        <w:rPr>
+          <w:lang w:val="en-CA"/>
+        </w:rPr>
+        <w:t>e.g.</w:t>
+      </w:r>
+      <w:proofErr w:type="gramEnd"/>
+      <w:r>
+        <w:rPr>
+          <w:lang w:val="en-CA"/>
+        </w:rPr>
+        <w:t xml:space="preserve"> missing ‘</w:t>
       </w:r>
       <w:proofErr w:type="spellStart"/>
       <w:r>
@@ -946,7 +1006,21 @@
         <w:rPr>
           <w:lang w:val="en-CA"/>
         </w:rPr>
-        <w:t xml:space="preserve">Data -- Should be able to load anything from experiment file, and also makes it easy to save new data.  (Note: to avoid duplicating data for minor changes unnecessarily I use </w:t>
+        <w:t xml:space="preserve">Data -- Should be able to load anything from experiment file, </w:t>
+      </w:r>
+      <w:proofErr w:type="gramStart"/>
+      <w:r>
+        <w:rPr>
+          <w:lang w:val="en-CA"/>
+        </w:rPr>
+        <w:t>and also</w:t>
+      </w:r>
+      <w:proofErr w:type="gramEnd"/>
+      <w:r>
+        <w:rPr>
+          <w:lang w:val="en-CA"/>
+        </w:rPr>
+        <w:t xml:space="preserve"> makes it easy to save new data.  (Note: to avoid duplicating data for minor changes unnecessarily I use </w:t>
       </w:r>
       <w:proofErr w:type="spellStart"/>
       <w:r>
@@ -962,6 +1036,7 @@
         </w:rPr>
         <w:t xml:space="preserve">. Mostly you </w:t>
       </w:r>
+      <w:proofErr w:type="gramStart"/>
       <w:r>
         <w:rPr>
           <w:lang w:val="en-CA"/>
@@ -972,7 +1047,14 @@
         <w:rPr>
           <w:lang w:val="en-CA"/>
         </w:rPr>
-        <w:t xml:space="preserve">on't have to worry about it, but if for example you want the to change </w:t>
+        <w:t>on't</w:t>
+      </w:r>
+      <w:proofErr w:type="gramEnd"/>
+      <w:r>
+        <w:rPr>
+          <w:lang w:val="en-CA"/>
+        </w:rPr>
+        <w:t xml:space="preserve"> have to worry about it, but if for example you want the to change </w:t>
       </w:r>
       <w:r>
         <w:rPr>
@@ -1098,7 +1180,21 @@
         <w:rPr>
           <w:lang w:val="en-CA"/>
         </w:rPr>
-        <w:t xml:space="preserve">(...) to generate new fits or load old ones (if they don't exist they'll be created). Or </w:t>
+        <w:t xml:space="preserve">(...) to generate new fits or load old ones (if they don't </w:t>
+      </w:r>
+      <w:proofErr w:type="gramStart"/>
+      <w:r>
+        <w:rPr>
+          <w:lang w:val="en-CA"/>
+        </w:rPr>
+        <w:t>exist</w:t>
+      </w:r>
+      <w:proofErr w:type="gramEnd"/>
+      <w:r>
+        <w:rPr>
+          <w:lang w:val="en-CA"/>
+        </w:rPr>
+        <w:t xml:space="preserve"> they'll be created). Or </w:t>
       </w:r>
       <w:proofErr w:type="spellStart"/>
       <w:r>
@@ -1221,14 +1317,28 @@
         <w:rPr>
           <w:lang w:val="en-CA"/>
         </w:rPr>
-        <w:t>get_default_dat_info</w:t>
-      </w:r>
-      <w:proofErr w:type="spellEnd"/>
-      <w:r>
-        <w:rPr>
-          <w:lang w:val="en-CA"/>
-        </w:rPr>
-        <w:t>()</w:t>
+        <w:t>get_default_dat_</w:t>
+      </w:r>
+      <w:proofErr w:type="gramStart"/>
+      <w:r>
+        <w:rPr>
+          <w:lang w:val="en-CA"/>
+        </w:rPr>
+        <w:t>info</w:t>
+      </w:r>
+      <w:proofErr w:type="spellEnd"/>
+      <w:r>
+        <w:rPr>
+          <w:lang w:val="en-CA"/>
+        </w:rPr>
+        <w:t>(</w:t>
+      </w:r>
+      <w:proofErr w:type="gramEnd"/>
+      <w:r>
+        <w:rPr>
+          <w:lang w:val="en-CA"/>
+        </w:rPr>
+        <w:t>)</w:t>
       </w:r>
       <w:r>
         <w:rPr>
@@ -1345,21 +1455,61 @@
           <w:lang w:val="en-CA"/>
         </w:rPr>
         <w:br/>
-        <w:t xml:space="preserve">Note: This will by default use </w:t>
-      </w:r>
-      <w:proofErr w:type="spellStart"/>
-      <w:r>
-        <w:rPr>
-          <w:lang w:val="en-CA"/>
-        </w:rPr>
-        <w:t>dat.Transition.get_centers</w:t>
-      </w:r>
-      <w:proofErr w:type="spellEnd"/>
-      <w:r>
-        <w:rPr>
-          <w:lang w:val="en-CA"/>
-        </w:rPr>
-        <w:t xml:space="preserve">() (which itself comes from </w:t>
+        <w:t>Note: This will by default use</w:t>
+      </w:r>
+      <w:r>
+        <w:rPr>
+          <w:lang w:val="en-CA"/>
+        </w:rPr>
+        <w:t xml:space="preserve"> the centers determined by </w:t>
+      </w:r>
+      <w:proofErr w:type="spellStart"/>
+      <w:r>
+        <w:rPr>
+          <w:lang w:val="en-CA"/>
+        </w:rPr>
+        <w:t>SquareEntropy</w:t>
+      </w:r>
+      <w:proofErr w:type="spellEnd"/>
+      <w:r>
+        <w:rPr>
+          <w:lang w:val="en-CA"/>
+        </w:rPr>
+        <w:t xml:space="preserve"> or</w:t>
+      </w:r>
+      <w:r>
+        <w:rPr>
+          <w:lang w:val="en-CA"/>
+        </w:rPr>
+        <w:t xml:space="preserve"> </w:t>
+      </w:r>
+      <w:proofErr w:type="spellStart"/>
+      <w:r>
+        <w:rPr>
+          <w:lang w:val="en-CA"/>
+        </w:rPr>
+        <w:t>dat.Transition.get_</w:t>
+      </w:r>
+      <w:proofErr w:type="gramStart"/>
+      <w:r>
+        <w:rPr>
+          <w:lang w:val="en-CA"/>
+        </w:rPr>
+        <w:t>centers</w:t>
+      </w:r>
+      <w:proofErr w:type="spellEnd"/>
+      <w:r>
+        <w:rPr>
+          <w:lang w:val="en-CA"/>
+        </w:rPr>
+        <w:t>(</w:t>
+      </w:r>
+      <w:proofErr w:type="gramEnd"/>
+      <w:r>
+        <w:rPr>
+          <w:lang w:val="en-CA"/>
+        </w:rPr>
+        <w:t xml:space="preserve">) (which itself comes from </w:t>
       </w:r>
       <w:proofErr w:type="spellStart"/>
       <w:r>
@@ -1443,6 +1593,7 @@
         <w:t>Note: ‘</w:t>
       </w:r>
       <w:proofErr w:type="spellStart"/>
+      <w:proofErr w:type="gramStart"/>
       <w:r>
         <w:rPr>
           <w:lang w:val="en-CA"/>
@@ -1450,6 +1601,7 @@
         <w:t>dat.Logs.sweeplogs</w:t>
       </w:r>
       <w:proofErr w:type="spellEnd"/>
+      <w:proofErr w:type="gramEnd"/>
       <w:r>
         <w:rPr>
           <w:lang w:val="en-CA"/>
@@ -1496,7 +1648,21 @@
         <w:rPr>
           <w:lang w:val="en-CA"/>
         </w:rPr>
-        <w:t xml:space="preserve"> specified in config files). So if something is missing, you can look there to see if the thing is being stored under a different name than expected (i.e. someone may have changed how IGOR stores the data). In that case, either add a temporary fix to </w:t>
+        <w:t xml:space="preserve"> specified in config files). </w:t>
+      </w:r>
+      <w:proofErr w:type="gramStart"/>
+      <w:r>
+        <w:rPr>
+          <w:lang w:val="en-CA"/>
+        </w:rPr>
+        <w:t>So</w:t>
+      </w:r>
+      <w:proofErr w:type="gramEnd"/>
+      <w:r>
+        <w:rPr>
+          <w:lang w:val="en-CA"/>
+        </w:rPr>
+        <w:t xml:space="preserve"> if something is missing, you can look there to see if the thing is being stored under a different name than expected (i.e. someone may have changed how IGOR stores the data). In that case, either add a temporary fix to </w:t>
       </w:r>
       <w:proofErr w:type="spellStart"/>
       <w:r>
@@ -1537,14 +1703,28 @@
         <w:rPr>
           <w:lang w:val="en-CA"/>
         </w:rPr>
-        <w:t>Logs.initialize_minimum</w:t>
-      </w:r>
-      <w:proofErr w:type="spellEnd"/>
-      <w:r>
-        <w:rPr>
-          <w:lang w:val="en-CA"/>
-        </w:rPr>
-        <w:t>() and add a property right under Logs.__</w:t>
+        <w:t>Logs.initialize_</w:t>
+      </w:r>
+      <w:proofErr w:type="gramStart"/>
+      <w:r>
+        <w:rPr>
+          <w:lang w:val="en-CA"/>
+        </w:rPr>
+        <w:t>minimum</w:t>
+      </w:r>
+      <w:proofErr w:type="spellEnd"/>
+      <w:r>
+        <w:rPr>
+          <w:lang w:val="en-CA"/>
+        </w:rPr>
+        <w:t>(</w:t>
+      </w:r>
+      <w:proofErr w:type="gramEnd"/>
+      <w:r>
+        <w:rPr>
+          <w:lang w:val="en-CA"/>
+        </w:rPr>
+        <w:t>) and add a property right under Logs.__</w:t>
       </w:r>
       <w:proofErr w:type="spellStart"/>
       <w:r>
@@ -1598,7 +1778,21 @@
         <w:rPr>
           <w:lang w:val="en-CA"/>
         </w:rPr>
-        <w:t>Figures (this is pretty new and subject to change when I get working on the Dash app some more)</w:t>
+        <w:t xml:space="preserve">Figures (this is </w:t>
+      </w:r>
+      <w:proofErr w:type="gramStart"/>
+      <w:r>
+        <w:rPr>
+          <w:lang w:val="en-CA"/>
+        </w:rPr>
+        <w:t>pretty new</w:t>
+      </w:r>
+      <w:proofErr w:type="gramEnd"/>
+      <w:r>
+        <w:rPr>
+          <w:lang w:val="en-CA"/>
+        </w:rPr>
+        <w:t xml:space="preserve"> and subject to change when I get working on the Dash app some more)</w:t>
       </w:r>
       <w:r>
         <w:rPr>
@@ -1618,7 +1812,21 @@
         <w:rPr>
           <w:lang w:val="en-CA"/>
         </w:rPr>
-        <w:t xml:space="preserve"> as well, that way figures can be passed between python runtimes easily, and also viewed from HDF more easily. </w:t>
+        <w:t xml:space="preserve"> as well, that way figures can be passed between python runtimes easily, </w:t>
+      </w:r>
+      <w:proofErr w:type="gramStart"/>
+      <w:r>
+        <w:rPr>
+          <w:lang w:val="en-CA"/>
+        </w:rPr>
+        <w:t>and also</w:t>
+      </w:r>
+      <w:proofErr w:type="gramEnd"/>
+      <w:r>
+        <w:rPr>
+          <w:lang w:val="en-CA"/>
+        </w:rPr>
+        <w:t xml:space="preserve"> viewed from HDF more easily. </w:t>
       </w:r>
     </w:p>
     <w:p>
@@ -1658,7 +1866,63 @@
         <w:rPr>
           <w:lang w:val="en-CA"/>
         </w:rPr>
-        <w:t xml:space="preserve">) – Not done yet… </w:t>
+        <w:t xml:space="preserve">) – </w:t>
+      </w:r>
+      <w:r>
+        <w:rPr>
+          <w:lang w:val="en-CA"/>
+        </w:rPr>
+        <w:t xml:space="preserve">This contains information about what the </w:t>
+      </w:r>
+      <w:proofErr w:type="spellStart"/>
+      <w:r>
+        <w:rPr>
+          <w:lang w:val="en-CA"/>
+        </w:rPr>
+        <w:t>FastDAC</w:t>
+      </w:r>
+      <w:proofErr w:type="spellEnd"/>
+      <w:r>
+        <w:rPr>
+          <w:lang w:val="en-CA"/>
+        </w:rPr>
+        <w:t xml:space="preserve"> AWG was doing during the scan, also has some helpful functions for making masks etc. For </w:t>
+      </w:r>
+      <w:proofErr w:type="spellStart"/>
+      <w:r>
+        <w:rPr>
+          <w:lang w:val="en-CA"/>
+        </w:rPr>
+        <w:t>SquareWave</w:t>
+      </w:r>
+      <w:proofErr w:type="spellEnd"/>
+      <w:r>
+        <w:rPr>
+          <w:lang w:val="en-CA"/>
+        </w:rPr>
+        <w:t xml:space="preserve"> AWGs specifically, see </w:t>
+      </w:r>
+      <w:proofErr w:type="spellStart"/>
+      <w:proofErr w:type="gramStart"/>
+      <w:r>
+        <w:rPr>
+          <w:lang w:val="en-CA"/>
+        </w:rPr>
+        <w:t>dat.SquareEntropy.square</w:t>
+      </w:r>
+      <w:proofErr w:type="gramEnd"/>
+      <w:r>
+        <w:rPr>
+          <w:lang w:val="en-CA"/>
+        </w:rPr>
+        <w:t>_awg</w:t>
+      </w:r>
+      <w:proofErr w:type="spellEnd"/>
+      <w:r>
+        <w:rPr>
+          <w:lang w:val="en-CA"/>
+        </w:rPr>
+        <w:t xml:space="preserve"> (which mostly copies info from AWG, but forces the AWG to be a 4 point wave (i.e. bunches all of the ramping parts into the main setpoints)). </w:t>
       </w:r>
     </w:p>
     <w:p>
@@ -1684,49 +1948,204 @@
         <w:rPr>
           <w:lang w:val="en-CA"/>
         </w:rPr>
-        <w:t xml:space="preserve">Square Entropy – Not done yet, and will be part of Entropy I think. There may be a </w:t>
-      </w:r>
-      <w:proofErr w:type="spellStart"/>
-      <w:r>
-        <w:rPr>
-          <w:lang w:val="en-CA"/>
-        </w:rPr>
-        <w:t>DatAttribute</w:t>
-      </w:r>
-      <w:proofErr w:type="spellEnd"/>
-      <w:r>
-        <w:rPr>
-          <w:lang w:val="en-CA"/>
-        </w:rPr>
-        <w:t xml:space="preserve"> which is responsible for converting </w:t>
-      </w:r>
-      <w:proofErr w:type="spellStart"/>
-      <w:r>
-        <w:rPr>
-          <w:lang w:val="en-CA"/>
-        </w:rPr>
-        <w:t>i_sense</w:t>
-      </w:r>
-      <w:proofErr w:type="spellEnd"/>
-      <w:r>
-        <w:rPr>
-          <w:lang w:val="en-CA"/>
-        </w:rPr>
-        <w:t xml:space="preserve"> data into an entropy signal, but from there it will be handled by the Entropy </w:t>
-      </w:r>
-      <w:proofErr w:type="spellStart"/>
-      <w:r>
-        <w:rPr>
-          <w:lang w:val="en-CA"/>
-        </w:rPr>
-        <w:t>DatAttribute</w:t>
-      </w:r>
-      <w:proofErr w:type="spellEnd"/>
-      <w:r>
-        <w:rPr>
-          <w:lang w:val="en-CA"/>
-        </w:rPr>
-        <w:t xml:space="preserve"> since the entropy signal can be treated the same.</w:t>
+        <w:t xml:space="preserve">Square Entropy </w:t>
+      </w:r>
+      <w:r>
+        <w:rPr>
+          <w:lang w:val="en-CA"/>
+        </w:rPr>
+        <w:t>– This handles the conversion of charge sensor data into an entropy signal and stores all the relevant information along the way (</w:t>
+      </w:r>
+      <w:proofErr w:type="gramStart"/>
+      <w:r>
+        <w:rPr>
+          <w:lang w:val="en-CA"/>
+        </w:rPr>
+        <w:t>i.e.</w:t>
+      </w:r>
+      <w:proofErr w:type="gramEnd"/>
+      <w:r>
+        <w:rPr>
+          <w:lang w:val="en-CA"/>
+        </w:rPr>
+        <w:t xml:space="preserve"> setpoint averaged, cycled </w:t>
+      </w:r>
+      <w:proofErr w:type="spellStart"/>
+      <w:r>
+        <w:rPr>
+          <w:lang w:val="en-CA"/>
+        </w:rPr>
+        <w:t>etc</w:t>
+      </w:r>
+      <w:proofErr w:type="spellEnd"/>
+      <w:r>
+        <w:rPr>
+          <w:lang w:val="en-CA"/>
+        </w:rPr>
+        <w:t xml:space="preserve">). </w:t>
+      </w:r>
+      <w:proofErr w:type="gramStart"/>
+      <w:r>
+        <w:rPr>
+          <w:lang w:val="en-CA"/>
+        </w:rPr>
+        <w:t>It’s</w:t>
+      </w:r>
+      <w:proofErr w:type="gramEnd"/>
+      <w:r>
+        <w:rPr>
+          <w:lang w:val="en-CA"/>
+        </w:rPr>
+        <w:t xml:space="preserve"> mostly comprised of three parts: Input, </w:t>
+      </w:r>
+      <w:proofErr w:type="spellStart"/>
+      <w:r>
+        <w:rPr>
+          <w:lang w:val="en-CA"/>
+        </w:rPr>
+        <w:t>ProcessParams</w:t>
+      </w:r>
+      <w:proofErr w:type="spellEnd"/>
+      <w:r>
+        <w:rPr>
+          <w:lang w:val="en-CA"/>
+        </w:rPr>
+        <w:t xml:space="preserve">, Output. You can generate any of them by using </w:t>
+      </w:r>
+      <w:proofErr w:type="spellStart"/>
+      <w:r>
+        <w:rPr>
+          <w:lang w:val="en-CA"/>
+        </w:rPr>
+        <w:t>SquareEntropy.get</w:t>
+      </w:r>
+      <w:proofErr w:type="spellEnd"/>
+      <w:r>
+        <w:rPr>
+          <w:lang w:val="en-CA"/>
+        </w:rPr>
+        <w:t>_&lt;thing</w:t>
+      </w:r>
+      <w:proofErr w:type="gramStart"/>
+      <w:r>
+        <w:rPr>
+          <w:lang w:val="en-CA"/>
+        </w:rPr>
+        <w:t>&gt;(</w:t>
+      </w:r>
+      <w:proofErr w:type="gramEnd"/>
+      <w:r>
+        <w:rPr>
+          <w:lang w:val="en-CA"/>
+        </w:rPr>
+        <w:t>…) and any params not specified will be generated automatically. Input is the data that is required to calculate square entropy stuff, process params are the things that affect how processing happens (</w:t>
+      </w:r>
+      <w:proofErr w:type="gramStart"/>
+      <w:r>
+        <w:rPr>
+          <w:lang w:val="en-CA"/>
+        </w:rPr>
+        <w:t>i.e.</w:t>
+      </w:r>
+      <w:proofErr w:type="gramEnd"/>
+      <w:r>
+        <w:rPr>
+          <w:lang w:val="en-CA"/>
+        </w:rPr>
+        <w:t xml:space="preserve"> where to start and finish averaging). Outputs contain all the different steps of processing and are saved to the HDF by default. The Inputs/</w:t>
+      </w:r>
+      <w:proofErr w:type="spellStart"/>
+      <w:r>
+        <w:rPr>
+          <w:lang w:val="en-CA"/>
+        </w:rPr>
+        <w:t>ProcessParams</w:t>
+      </w:r>
+      <w:proofErr w:type="spellEnd"/>
+      <w:r>
+        <w:rPr>
+          <w:lang w:val="en-CA"/>
+        </w:rPr>
+        <w:t xml:space="preserve"> are not saved to HDF by default because they are very quick to </w:t>
+      </w:r>
+      <w:proofErr w:type="gramStart"/>
+      <w:r>
+        <w:rPr>
+          <w:lang w:val="en-CA"/>
+        </w:rPr>
+        <w:t>generate, but</w:t>
+      </w:r>
+      <w:proofErr w:type="gramEnd"/>
+      <w:r>
+        <w:rPr>
+          <w:lang w:val="en-CA"/>
+        </w:rPr>
+        <w:t xml:space="preserve"> can be saved by specifying ‘</w:t>
+      </w:r>
+      <w:proofErr w:type="spellStart"/>
+      <w:r>
+        <w:rPr>
+          <w:lang w:val="en-CA"/>
+        </w:rPr>
+        <w:t>save_name</w:t>
+      </w:r>
+      <w:proofErr w:type="spellEnd"/>
+      <w:r>
+        <w:rPr>
+          <w:lang w:val="en-CA"/>
+        </w:rPr>
+        <w:t xml:space="preserve">’ and can be loaded by specifying ‘name’ (see docs for more info). </w:t>
+      </w:r>
+      <w:r>
+        <w:rPr>
+          <w:lang w:val="en-CA"/>
+        </w:rPr>
+        <w:br/>
+        <w:t xml:space="preserve">Note: No Entropy fitting is done here, that should be done from </w:t>
+      </w:r>
+      <w:proofErr w:type="spellStart"/>
+      <w:proofErr w:type="gramStart"/>
+      <w:r>
+        <w:rPr>
+          <w:lang w:val="en-CA"/>
+        </w:rPr>
+        <w:t>dat.Entropy</w:t>
+      </w:r>
+      <w:proofErr w:type="spellEnd"/>
+      <w:proofErr w:type="gramEnd"/>
+      <w:r>
+        <w:rPr>
+          <w:lang w:val="en-CA"/>
+        </w:rPr>
+        <w:t xml:space="preserve"> (which will automatically use square entropy data if available). For more control, pass in the necessary arguments to </w:t>
+      </w:r>
+      <w:proofErr w:type="spellStart"/>
+      <w:r>
+        <w:rPr>
+          <w:lang w:val="en-CA"/>
+        </w:rPr>
+        <w:t>dat.Entropy.get_</w:t>
+      </w:r>
+      <w:proofErr w:type="gramStart"/>
+      <w:r>
+        <w:rPr>
+          <w:lang w:val="en-CA"/>
+        </w:rPr>
+        <w:t>fit</w:t>
+      </w:r>
+      <w:proofErr w:type="spellEnd"/>
+      <w:r>
+        <w:rPr>
+          <w:lang w:val="en-CA"/>
+        </w:rPr>
+        <w:t>(</w:t>
+      </w:r>
+      <w:proofErr w:type="gramEnd"/>
+      <w:r>
+        <w:rPr>
+          <w:lang w:val="en-CA"/>
+        </w:rPr>
+        <w:t xml:space="preserve">…) (e.g. pass in the x, and entropy signal you want to use). </w:t>
       </w:r>
     </w:p>
     <w:sectPr>

</xml_diff>